<commit_message>
Maj doc et ajout En
</commit_message>
<xml_diff>
--- a/Sql_vers_tableau_words/Docs/RapportExperience_Fr.docx
+++ b/Sql_vers_tableau_words/Docs/RapportExperience_Fr.docx
@@ -1,6 +1,6 @@
 
 <file path=word/document.xml><?xml version="1.0" encoding="utf-8"?>
-<w:document xmlns:wpc="http://schemas.microsoft.com/office/word/2010/wordprocessingCanvas" xmlns:cx="http://schemas.microsoft.com/office/drawing/2014/chartex" xmlns:cx1="http://schemas.microsoft.com/office/drawing/2015/9/8/chartex" xmlns:cx2="http://schemas.microsoft.com/office/drawing/2015/10/21/chartex" xmlns:cx3="http://schemas.microsoft.com/office/drawing/2016/5/9/chartex" xmlns:cx4="http://schemas.microsoft.com/office/drawing/2016/5/10/chartex" xmlns:cx5="http://schemas.microsoft.com/office/drawing/2016/5/11/chartex" xmlns:cx6="http://schemas.microsoft.com/office/drawing/2016/5/12/chartex" xmlns:cx7="http://schemas.microsoft.com/office/drawing/2016/5/13/chartex" xmlns:cx8="http://schemas.microsoft.com/office/drawing/2016/5/14/chartex" xmlns:mc="http://schemas.openxmlformats.org/markup-compatibility/2006" xmlns:aink="http://schemas.microsoft.com/office/drawing/2016/ink" xmlns:am3d="http://schemas.microsoft.com/office/drawing/2017/model3d" xmlns:o="urn:schemas-microsoft-com:office:office" xmlns:oel="http://schemas.microsoft.com/office/2019/extlst" xmlns:r="http://schemas.openxmlformats.org/officeDocument/2006/relationships" xmlns:m="http://schemas.openxmlformats.org/officeDocument/2006/math" xmlns:v="urn:schemas-microsoft-com:vml" xmlns:wp14="http://schemas.microsoft.com/office/word/2010/wordprocessingDrawing" xmlns:wp="http://schemas.openxmlformats.org/drawingml/2006/wordprocessingDrawing" xmlns:w10="urn:schemas-microsoft-com:office:word" xmlns:w="http://schemas.openxmlformats.org/wordprocessingml/2006/main" xmlns:w14="http://schemas.microsoft.com/office/word/2010/wordml" xmlns:w15="http://schemas.microsoft.com/office/word/2012/wordml" xmlns:w16cex="http://schemas.microsoft.com/office/word/2018/wordml/cex" xmlns:w16cid="http://schemas.microsoft.com/office/word/2016/wordml/cid" xmlns:w16="http://schemas.microsoft.com/office/word/2018/wordml" xmlns:w16sdtdh="http://schemas.microsoft.com/office/word/2020/wordml/sdtdatahash" xmlns:w16se="http://schemas.microsoft.com/office/word/2015/wordml/symex" xmlns:wpg="http://schemas.microsoft.com/office/word/2010/wordprocessingGroup" xmlns:wpi="http://schemas.microsoft.com/office/word/2010/wordprocessingInk" xmlns:wne="http://schemas.microsoft.com/office/word/2006/wordml" xmlns:wps="http://schemas.microsoft.com/office/word/2010/wordprocessingShape" mc:Ignorable="w14 w15 w16se w16cid w16 w16cex w16sdtdh wp14">
+<w:document xmlns:wpc="http://schemas.microsoft.com/office/word/2010/wordprocessingCanvas" xmlns:mc="http://schemas.openxmlformats.org/markup-compatibility/2006" xmlns:o="urn:schemas-microsoft-com:office:office" xmlns:r="http://schemas.openxmlformats.org/officeDocument/2006/relationships" xmlns:m="http://schemas.openxmlformats.org/officeDocument/2006/math" xmlns:v="urn:schemas-microsoft-com:vml" xmlns:wp14="http://schemas.microsoft.com/office/word/2010/wordprocessingDrawing" xmlns:wp="http://schemas.openxmlformats.org/drawingml/2006/wordprocessingDrawing" xmlns:w10="urn:schemas-microsoft-com:office:word" xmlns:w="http://schemas.openxmlformats.org/wordprocessingml/2006/main" xmlns:w14="http://schemas.microsoft.com/office/word/2010/wordml" xmlns:w15="http://schemas.microsoft.com/office/word/2012/wordml" xmlns:wpg="http://schemas.microsoft.com/office/word/2010/wordprocessingGroup" xmlns:wpi="http://schemas.microsoft.com/office/word/2010/wordprocessingInk" xmlns:wne="http://schemas.microsoft.com/office/word/2006/wordml" xmlns:wps="http://schemas.microsoft.com/office/word/2010/wordprocessingShape" mc:Ignorable="w14 w15 wp14">
   <w:body>
     <w:p>
       <w:pPr>
@@ -1890,27 +1890,7 @@
           <w:szCs w:val="24"/>
           <w:lang w:eastAsia="fr-CA"/>
         </w:rPr>
-        <w:t xml:space="preserve">Copier-coller chaque morceau de requête dans </w:t>
-      </w:r>
-      <w:proofErr w:type="gramStart"/>
-      <w:r>
-        <w:rPr>
-          <w:rFonts w:ascii="Times New Roman" w:hAnsi="Times New Roman" w:cs="Times New Roman"/>
-          <w:sz w:val="24"/>
-          <w:szCs w:val="24"/>
-          <w:lang w:eastAsia="fr-CA"/>
-        </w:rPr>
-        <w:t>la cellule approprié</w:t>
-      </w:r>
-      <w:proofErr w:type="gramEnd"/>
-      <w:r>
-        <w:rPr>
-          <w:rFonts w:ascii="Times New Roman" w:hAnsi="Times New Roman" w:cs="Times New Roman"/>
-          <w:sz w:val="24"/>
-          <w:szCs w:val="24"/>
-          <w:lang w:eastAsia="fr-CA"/>
-        </w:rPr>
-        <w:t>.</w:t>
+        <w:t>Copier-coller chaque morceau de requête dans la cellule approprié.</w:t>
       </w:r>
     </w:p>
     <w:p>
@@ -3604,30 +3584,18 @@
                 <w:b/>
                 <w:bCs/>
                 <w:color w:val="000000"/>
-                <w:lang w:val="en-US" w:eastAsia="fr-CA"/>
+                <w:lang w:eastAsia="fr-CA"/>
               </w:rPr>
             </w:pPr>
-            <w:proofErr w:type="spellStart"/>
             <w:r>
               <w:rPr>
                 <w:rFonts w:ascii="Calibri" w:eastAsia="Times New Roman" w:hAnsi="Calibri" w:cs="Calibri"/>
                 <w:b/>
                 <w:bCs/>
                 <w:color w:val="000000"/>
-                <w:lang w:val="en-US" w:eastAsia="fr-CA"/>
-              </w:rPr>
-              <w:t>Nombre</w:t>
-            </w:r>
-            <w:proofErr w:type="spellEnd"/>
-            <w:r>
-              <w:rPr>
-                <w:rFonts w:ascii="Calibri" w:eastAsia="Times New Roman" w:hAnsi="Calibri" w:cs="Calibri"/>
-                <w:b/>
-                <w:bCs/>
-                <w:color w:val="000000"/>
-                <w:lang w:val="en-US" w:eastAsia="fr-CA"/>
-              </w:rPr>
-              <w:t xml:space="preserve"> de cellules par minute</w:t>
+                <w:lang w:eastAsia="fr-CA"/>
+              </w:rPr>
+              <w:t>Nombre de cellules par minute</w:t>
             </w:r>
           </w:p>
         </w:tc>
@@ -6104,7 +6072,15 @@
             <w:color w:val="000000"/>
             <w:lang w:eastAsia="fr-CA"/>
           </w:rPr>
-          <m:t>Nombre de cellules par minutes</m:t>
+          <m:t xml:space="preserve">Nombre de cellules par </m:t>
+        </m:r>
+        <m:r>
+          <w:rPr>
+            <w:rFonts w:ascii="Cambria Math" w:eastAsia="Times New Roman" w:hAnsi="Cambria Math" w:cs="Calibri"/>
+            <w:color w:val="000000"/>
+            <w:lang w:eastAsia="fr-CA"/>
+          </w:rPr>
+          <m:t>minute</m:t>
         </m:r>
         <m:r>
           <m:rPr>
@@ -6700,7 +6676,7 @@
           <w:lang w:eastAsia="fr-CA"/>
         </w:rPr>
         <w:drawing>
-          <wp:inline distT="0" distB="0" distL="0" distR="0" wp14:anchorId="40E72096" wp14:editId="7DD9FF74">
+          <wp:inline distT="0" distB="0" distL="0" distR="0" wp14:anchorId="40E72096" wp14:editId="440B6385">
             <wp:extent cx="4521200" cy="3414712"/>
             <wp:effectExtent l="0" t="0" r="12700" b="14605"/>
             <wp:docPr id="11" name="Graphique 11"/>
@@ -6756,16 +6732,18 @@
           <w:lang w:eastAsia="fr-CA"/>
         </w:rPr>
       </w:pPr>
+      <w:bookmarkStart w:id="13" w:name="_GoBack"/>
+      <w:bookmarkEnd w:id="13"/>
     </w:p>
     <w:p>
       <w:pPr>
         <w:pStyle w:val="Titre3"/>
       </w:pPr>
-      <w:bookmarkStart w:id="13" w:name="_Toc172545092"/>
+      <w:bookmarkStart w:id="14" w:name="_Toc172545092"/>
       <w:r>
         <w:t>Interprétation des résultats</w:t>
       </w:r>
-      <w:bookmarkEnd w:id="13"/>
+      <w:bookmarkEnd w:id="14"/>
     </w:p>
     <w:p>
       <w:pPr>
@@ -7112,11 +7090,11 @@
       <w:pPr>
         <w:pStyle w:val="Titre1"/>
       </w:pPr>
-      <w:bookmarkStart w:id="14" w:name="_Toc172545093"/>
+      <w:bookmarkStart w:id="15" w:name="_Toc172545093"/>
       <w:r>
         <w:t>Conclusion</w:t>
       </w:r>
-      <w:bookmarkEnd w:id="14"/>
+      <w:bookmarkEnd w:id="15"/>
     </w:p>
     <w:p>
       <w:pPr>
@@ -7373,7 +7351,7 @@
 </file>
 
 <file path=word/endnotes.xml><?xml version="1.0" encoding="utf-8"?>
-<w:endnotes xmlns:wpc="http://schemas.microsoft.com/office/word/2010/wordprocessingCanvas" xmlns:cx="http://schemas.microsoft.com/office/drawing/2014/chartex" xmlns:cx1="http://schemas.microsoft.com/office/drawing/2015/9/8/chartex" xmlns:cx2="http://schemas.microsoft.com/office/drawing/2015/10/21/chartex" xmlns:cx3="http://schemas.microsoft.com/office/drawing/2016/5/9/chartex" xmlns:cx4="http://schemas.microsoft.com/office/drawing/2016/5/10/chartex" xmlns:cx5="http://schemas.microsoft.com/office/drawing/2016/5/11/chartex" xmlns:cx6="http://schemas.microsoft.com/office/drawing/2016/5/12/chartex" xmlns:cx7="http://schemas.microsoft.com/office/drawing/2016/5/13/chartex" xmlns:cx8="http://schemas.microsoft.com/office/drawing/2016/5/14/chartex" xmlns:mc="http://schemas.openxmlformats.org/markup-compatibility/2006" xmlns:aink="http://schemas.microsoft.com/office/drawing/2016/ink" xmlns:am3d="http://schemas.microsoft.com/office/drawing/2017/model3d" xmlns:o="urn:schemas-microsoft-com:office:office" xmlns:oel="http://schemas.microsoft.com/office/2019/extlst" xmlns:r="http://schemas.openxmlformats.org/officeDocument/2006/relationships" xmlns:m="http://schemas.openxmlformats.org/officeDocument/2006/math" xmlns:v="urn:schemas-microsoft-com:vml" xmlns:wp14="http://schemas.microsoft.com/office/word/2010/wordprocessingDrawing" xmlns:wp="http://schemas.openxmlformats.org/drawingml/2006/wordprocessingDrawing" xmlns:w10="urn:schemas-microsoft-com:office:word" xmlns:w="http://schemas.openxmlformats.org/wordprocessingml/2006/main" xmlns:w14="http://schemas.microsoft.com/office/word/2010/wordml" xmlns:w15="http://schemas.microsoft.com/office/word/2012/wordml" xmlns:w16cex="http://schemas.microsoft.com/office/word/2018/wordml/cex" xmlns:w16cid="http://schemas.microsoft.com/office/word/2016/wordml/cid" xmlns:w16="http://schemas.microsoft.com/office/word/2018/wordml" xmlns:w16sdtdh="http://schemas.microsoft.com/office/word/2020/wordml/sdtdatahash" xmlns:w16se="http://schemas.microsoft.com/office/word/2015/wordml/symex" xmlns:wpg="http://schemas.microsoft.com/office/word/2010/wordprocessingGroup" xmlns:wpi="http://schemas.microsoft.com/office/word/2010/wordprocessingInk" xmlns:wne="http://schemas.microsoft.com/office/word/2006/wordml" xmlns:wps="http://schemas.microsoft.com/office/word/2010/wordprocessingShape" mc:Ignorable="w14 w15 w16se w16cid w16 w16cex w16sdtdh wp14">
+<w:endnotes xmlns:wpc="http://schemas.microsoft.com/office/word/2010/wordprocessingCanvas" xmlns:mc="http://schemas.openxmlformats.org/markup-compatibility/2006" xmlns:o="urn:schemas-microsoft-com:office:office" xmlns:r="http://schemas.openxmlformats.org/officeDocument/2006/relationships" xmlns:m="http://schemas.openxmlformats.org/officeDocument/2006/math" xmlns:v="urn:schemas-microsoft-com:vml" xmlns:wp14="http://schemas.microsoft.com/office/word/2010/wordprocessingDrawing" xmlns:wp="http://schemas.openxmlformats.org/drawingml/2006/wordprocessingDrawing" xmlns:w10="urn:schemas-microsoft-com:office:word" xmlns:w="http://schemas.openxmlformats.org/wordprocessingml/2006/main" xmlns:w14="http://schemas.microsoft.com/office/word/2010/wordml" xmlns:w15="http://schemas.microsoft.com/office/word/2012/wordml" xmlns:wpg="http://schemas.microsoft.com/office/word/2010/wordprocessingGroup" xmlns:wpi="http://schemas.microsoft.com/office/word/2010/wordprocessingInk" xmlns:wne="http://schemas.microsoft.com/office/word/2006/wordml" xmlns:wps="http://schemas.microsoft.com/office/word/2010/wordprocessingShape" mc:Ignorable="w14 w15 wp14">
   <w:endnote w:type="separator" w:id="-1">
     <w:p>
       <w:pPr>
@@ -7398,7 +7376,7 @@
 </file>
 
 <file path=word/footer1.xml><?xml version="1.0" encoding="utf-8"?>
-<w:ftr xmlns:wpc="http://schemas.microsoft.com/office/word/2010/wordprocessingCanvas" xmlns:cx="http://schemas.microsoft.com/office/drawing/2014/chartex" xmlns:cx1="http://schemas.microsoft.com/office/drawing/2015/9/8/chartex" xmlns:cx2="http://schemas.microsoft.com/office/drawing/2015/10/21/chartex" xmlns:cx3="http://schemas.microsoft.com/office/drawing/2016/5/9/chartex" xmlns:cx4="http://schemas.microsoft.com/office/drawing/2016/5/10/chartex" xmlns:cx5="http://schemas.microsoft.com/office/drawing/2016/5/11/chartex" xmlns:cx6="http://schemas.microsoft.com/office/drawing/2016/5/12/chartex" xmlns:cx7="http://schemas.microsoft.com/office/drawing/2016/5/13/chartex" xmlns:cx8="http://schemas.microsoft.com/office/drawing/2016/5/14/chartex" xmlns:mc="http://schemas.openxmlformats.org/markup-compatibility/2006" xmlns:aink="http://schemas.microsoft.com/office/drawing/2016/ink" xmlns:am3d="http://schemas.microsoft.com/office/drawing/2017/model3d" xmlns:o="urn:schemas-microsoft-com:office:office" xmlns:oel="http://schemas.microsoft.com/office/2019/extlst" xmlns:r="http://schemas.openxmlformats.org/officeDocument/2006/relationships" xmlns:m="http://schemas.openxmlformats.org/officeDocument/2006/math" xmlns:v="urn:schemas-microsoft-com:vml" xmlns:wp14="http://schemas.microsoft.com/office/word/2010/wordprocessingDrawing" xmlns:wp="http://schemas.openxmlformats.org/drawingml/2006/wordprocessingDrawing" xmlns:w10="urn:schemas-microsoft-com:office:word" xmlns:w="http://schemas.openxmlformats.org/wordprocessingml/2006/main" xmlns:w14="http://schemas.microsoft.com/office/word/2010/wordml" xmlns:w15="http://schemas.microsoft.com/office/word/2012/wordml" xmlns:w16cex="http://schemas.microsoft.com/office/word/2018/wordml/cex" xmlns:w16cid="http://schemas.microsoft.com/office/word/2016/wordml/cid" xmlns:w16="http://schemas.microsoft.com/office/word/2018/wordml" xmlns:w16sdtdh="http://schemas.microsoft.com/office/word/2020/wordml/sdtdatahash" xmlns:w16se="http://schemas.microsoft.com/office/word/2015/wordml/symex" xmlns:wpg="http://schemas.microsoft.com/office/word/2010/wordprocessingGroup" xmlns:wpi="http://schemas.microsoft.com/office/word/2010/wordprocessingInk" xmlns:wne="http://schemas.microsoft.com/office/word/2006/wordml" xmlns:wps="http://schemas.microsoft.com/office/word/2010/wordprocessingShape" mc:Ignorable="w14 w15 w16se w16cid w16 w16cex w16sdtdh wp14">
+<w:ftr xmlns:wpc="http://schemas.microsoft.com/office/word/2010/wordprocessingCanvas" xmlns:mc="http://schemas.openxmlformats.org/markup-compatibility/2006" xmlns:o="urn:schemas-microsoft-com:office:office" xmlns:r="http://schemas.openxmlformats.org/officeDocument/2006/relationships" xmlns:m="http://schemas.openxmlformats.org/officeDocument/2006/math" xmlns:v="urn:schemas-microsoft-com:vml" xmlns:wp14="http://schemas.microsoft.com/office/word/2010/wordprocessingDrawing" xmlns:wp="http://schemas.openxmlformats.org/drawingml/2006/wordprocessingDrawing" xmlns:w10="urn:schemas-microsoft-com:office:word" xmlns:w="http://schemas.openxmlformats.org/wordprocessingml/2006/main" xmlns:w14="http://schemas.microsoft.com/office/word/2010/wordml" xmlns:w15="http://schemas.microsoft.com/office/word/2012/wordml" xmlns:wpg="http://schemas.microsoft.com/office/word/2010/wordprocessingGroup" xmlns:wpi="http://schemas.microsoft.com/office/word/2010/wordprocessingInk" xmlns:wne="http://schemas.microsoft.com/office/word/2006/wordml" xmlns:wps="http://schemas.microsoft.com/office/word/2010/wordprocessingShape" mc:Ignorable="w14 w15 wp14">
   <w:sdt>
     <w:sdtPr>
       <w:id w:val="-708030495"/>
@@ -7428,7 +7406,7 @@
             <w:noProof/>
             <w:lang w:val="fr-FR"/>
           </w:rPr>
-          <w:t>13</w:t>
+          <w:t>11</w:t>
         </w:r>
         <w:r>
           <w:fldChar w:fldCharType="end"/>
@@ -7445,7 +7423,7 @@
 </file>
 
 <file path=word/footnotes.xml><?xml version="1.0" encoding="utf-8"?>
-<w:footnotes xmlns:wpc="http://schemas.microsoft.com/office/word/2010/wordprocessingCanvas" xmlns:cx="http://schemas.microsoft.com/office/drawing/2014/chartex" xmlns:cx1="http://schemas.microsoft.com/office/drawing/2015/9/8/chartex" xmlns:cx2="http://schemas.microsoft.com/office/drawing/2015/10/21/chartex" xmlns:cx3="http://schemas.microsoft.com/office/drawing/2016/5/9/chartex" xmlns:cx4="http://schemas.microsoft.com/office/drawing/2016/5/10/chartex" xmlns:cx5="http://schemas.microsoft.com/office/drawing/2016/5/11/chartex" xmlns:cx6="http://schemas.microsoft.com/office/drawing/2016/5/12/chartex" xmlns:cx7="http://schemas.microsoft.com/office/drawing/2016/5/13/chartex" xmlns:cx8="http://schemas.microsoft.com/office/drawing/2016/5/14/chartex" xmlns:mc="http://schemas.openxmlformats.org/markup-compatibility/2006" xmlns:aink="http://schemas.microsoft.com/office/drawing/2016/ink" xmlns:am3d="http://schemas.microsoft.com/office/drawing/2017/model3d" xmlns:o="urn:schemas-microsoft-com:office:office" xmlns:oel="http://schemas.microsoft.com/office/2019/extlst" xmlns:r="http://schemas.openxmlformats.org/officeDocument/2006/relationships" xmlns:m="http://schemas.openxmlformats.org/officeDocument/2006/math" xmlns:v="urn:schemas-microsoft-com:vml" xmlns:wp14="http://schemas.microsoft.com/office/word/2010/wordprocessingDrawing" xmlns:wp="http://schemas.openxmlformats.org/drawingml/2006/wordprocessingDrawing" xmlns:w10="urn:schemas-microsoft-com:office:word" xmlns:w="http://schemas.openxmlformats.org/wordprocessingml/2006/main" xmlns:w14="http://schemas.microsoft.com/office/word/2010/wordml" xmlns:w15="http://schemas.microsoft.com/office/word/2012/wordml" xmlns:w16cex="http://schemas.microsoft.com/office/word/2018/wordml/cex" xmlns:w16cid="http://schemas.microsoft.com/office/word/2016/wordml/cid" xmlns:w16="http://schemas.microsoft.com/office/word/2018/wordml" xmlns:w16sdtdh="http://schemas.microsoft.com/office/word/2020/wordml/sdtdatahash" xmlns:w16se="http://schemas.microsoft.com/office/word/2015/wordml/symex" xmlns:wpg="http://schemas.microsoft.com/office/word/2010/wordprocessingGroup" xmlns:wpi="http://schemas.microsoft.com/office/word/2010/wordprocessingInk" xmlns:wne="http://schemas.microsoft.com/office/word/2006/wordml" xmlns:wps="http://schemas.microsoft.com/office/word/2010/wordprocessingShape" mc:Ignorable="w14 w15 w16se w16cid w16 w16cex w16sdtdh wp14">
+<w:footnotes xmlns:wpc="http://schemas.microsoft.com/office/word/2010/wordprocessingCanvas" xmlns:mc="http://schemas.openxmlformats.org/markup-compatibility/2006" xmlns:o="urn:schemas-microsoft-com:office:office" xmlns:r="http://schemas.openxmlformats.org/officeDocument/2006/relationships" xmlns:m="http://schemas.openxmlformats.org/officeDocument/2006/math" xmlns:v="urn:schemas-microsoft-com:vml" xmlns:wp14="http://schemas.microsoft.com/office/word/2010/wordprocessingDrawing" xmlns:wp="http://schemas.openxmlformats.org/drawingml/2006/wordprocessingDrawing" xmlns:w10="urn:schemas-microsoft-com:office:word" xmlns:w="http://schemas.openxmlformats.org/wordprocessingml/2006/main" xmlns:w14="http://schemas.microsoft.com/office/word/2010/wordml" xmlns:w15="http://schemas.microsoft.com/office/word/2012/wordml" xmlns:wpg="http://schemas.microsoft.com/office/word/2010/wordprocessingGroup" xmlns:wpi="http://schemas.microsoft.com/office/word/2010/wordprocessingInk" xmlns:wne="http://schemas.microsoft.com/office/word/2006/wordml" xmlns:wps="http://schemas.microsoft.com/office/word/2010/wordprocessingShape" mc:Ignorable="w14 w15 wp14">
   <w:footnote w:type="separator" w:id="-1">
     <w:p>
       <w:pPr>
@@ -7470,7 +7448,7 @@
 </file>
 
 <file path=word/numbering.xml><?xml version="1.0" encoding="utf-8"?>
-<w:numbering xmlns:wpc="http://schemas.microsoft.com/office/word/2010/wordprocessingCanvas" xmlns:cx="http://schemas.microsoft.com/office/drawing/2014/chartex" xmlns:cx1="http://schemas.microsoft.com/office/drawing/2015/9/8/chartex" xmlns:cx2="http://schemas.microsoft.com/office/drawing/2015/10/21/chartex" xmlns:cx3="http://schemas.microsoft.com/office/drawing/2016/5/9/chartex" xmlns:cx4="http://schemas.microsoft.com/office/drawing/2016/5/10/chartex" xmlns:cx5="http://schemas.microsoft.com/office/drawing/2016/5/11/chartex" xmlns:cx6="http://schemas.microsoft.com/office/drawing/2016/5/12/chartex" xmlns:cx7="http://schemas.microsoft.com/office/drawing/2016/5/13/chartex" xmlns:cx8="http://schemas.microsoft.com/office/drawing/2016/5/14/chartex" xmlns:mc="http://schemas.openxmlformats.org/markup-compatibility/2006" xmlns:aink="http://schemas.microsoft.com/office/drawing/2016/ink" xmlns:am3d="http://schemas.microsoft.com/office/drawing/2017/model3d" xmlns:o="urn:schemas-microsoft-com:office:office" xmlns:oel="http://schemas.microsoft.com/office/2019/extlst" xmlns:r="http://schemas.openxmlformats.org/officeDocument/2006/relationships" xmlns:m="http://schemas.openxmlformats.org/officeDocument/2006/math" xmlns:v="urn:schemas-microsoft-com:vml" xmlns:wp14="http://schemas.microsoft.com/office/word/2010/wordprocessingDrawing" xmlns:wp="http://schemas.openxmlformats.org/drawingml/2006/wordprocessingDrawing" xmlns:w10="urn:schemas-microsoft-com:office:word" xmlns:w="http://schemas.openxmlformats.org/wordprocessingml/2006/main" xmlns:w14="http://schemas.microsoft.com/office/word/2010/wordml" xmlns:w15="http://schemas.microsoft.com/office/word/2012/wordml" xmlns:w16cex="http://schemas.microsoft.com/office/word/2018/wordml/cex" xmlns:w16cid="http://schemas.microsoft.com/office/word/2016/wordml/cid" xmlns:w16="http://schemas.microsoft.com/office/word/2018/wordml" xmlns:w16sdtdh="http://schemas.microsoft.com/office/word/2020/wordml/sdtdatahash" xmlns:w16se="http://schemas.microsoft.com/office/word/2015/wordml/symex" xmlns:wpg="http://schemas.microsoft.com/office/word/2010/wordprocessingGroup" xmlns:wpi="http://schemas.microsoft.com/office/word/2010/wordprocessingInk" xmlns:wne="http://schemas.microsoft.com/office/word/2006/wordml" xmlns:wps="http://schemas.microsoft.com/office/word/2010/wordprocessingShape" mc:Ignorable="w14 w15 w16se w16cid w16 w16cex w16sdtdh wp14">
+<w:numbering xmlns:wpc="http://schemas.microsoft.com/office/word/2010/wordprocessingCanvas" xmlns:mc="http://schemas.openxmlformats.org/markup-compatibility/2006" xmlns:o="urn:schemas-microsoft-com:office:office" xmlns:r="http://schemas.openxmlformats.org/officeDocument/2006/relationships" xmlns:m="http://schemas.openxmlformats.org/officeDocument/2006/math" xmlns:v="urn:schemas-microsoft-com:vml" xmlns:wp14="http://schemas.microsoft.com/office/word/2010/wordprocessingDrawing" xmlns:wp="http://schemas.openxmlformats.org/drawingml/2006/wordprocessingDrawing" xmlns:w10="urn:schemas-microsoft-com:office:word" xmlns:w="http://schemas.openxmlformats.org/wordprocessingml/2006/main" xmlns:w14="http://schemas.microsoft.com/office/word/2010/wordml" xmlns:w15="http://schemas.microsoft.com/office/word/2012/wordml" xmlns:wpg="http://schemas.microsoft.com/office/word/2010/wordprocessingGroup" xmlns:wpi="http://schemas.microsoft.com/office/word/2010/wordprocessingInk" xmlns:wne="http://schemas.microsoft.com/office/word/2006/wordml" xmlns:wps="http://schemas.microsoft.com/office/word/2010/wordprocessingShape" mc:Ignorable="w14 w15 wp14">
   <w:abstractNum w:abstractNumId="0" w15:restartNumberingAfterBreak="0">
     <w:nsid w:val="04F02B3E"/>
     <w:multiLevelType w:val="multilevel"/>
@@ -10581,86 +10559,86 @@
       </w:rPr>
     </w:lvl>
   </w:abstractNum>
-  <w:num w:numId="1" w16cid:durableId="1353416336">
+  <w:num w:numId="1">
     <w:abstractNumId w:val="3"/>
   </w:num>
-  <w:num w:numId="2" w16cid:durableId="1555115394">
+  <w:num w:numId="2">
     <w:abstractNumId w:val="23"/>
   </w:num>
-  <w:num w:numId="3" w16cid:durableId="751318158">
+  <w:num w:numId="3">
     <w:abstractNumId w:val="1"/>
   </w:num>
-  <w:num w:numId="4" w16cid:durableId="655766958">
+  <w:num w:numId="4">
     <w:abstractNumId w:val="7"/>
   </w:num>
-  <w:num w:numId="5" w16cid:durableId="2018846870">
+  <w:num w:numId="5">
     <w:abstractNumId w:val="14"/>
   </w:num>
-  <w:num w:numId="6" w16cid:durableId="196938394">
+  <w:num w:numId="6">
     <w:abstractNumId w:val="16"/>
   </w:num>
-  <w:num w:numId="7" w16cid:durableId="984776184">
+  <w:num w:numId="7">
     <w:abstractNumId w:val="22"/>
   </w:num>
-  <w:num w:numId="8" w16cid:durableId="202331541">
+  <w:num w:numId="8">
     <w:abstractNumId w:val="8"/>
   </w:num>
-  <w:num w:numId="9" w16cid:durableId="1875264824">
+  <w:num w:numId="9">
     <w:abstractNumId w:val="4"/>
   </w:num>
-  <w:num w:numId="10" w16cid:durableId="748038608">
+  <w:num w:numId="10">
     <w:abstractNumId w:val="24"/>
   </w:num>
-  <w:num w:numId="11" w16cid:durableId="981928824">
+  <w:num w:numId="11">
     <w:abstractNumId w:val="18"/>
   </w:num>
-  <w:num w:numId="12" w16cid:durableId="483471515">
+  <w:num w:numId="12">
     <w:abstractNumId w:val="2"/>
   </w:num>
-  <w:num w:numId="13" w16cid:durableId="1879005389">
+  <w:num w:numId="13">
     <w:abstractNumId w:val="21"/>
   </w:num>
-  <w:num w:numId="14" w16cid:durableId="629626718">
+  <w:num w:numId="14">
     <w:abstractNumId w:val="10"/>
   </w:num>
-  <w:num w:numId="15" w16cid:durableId="188296166">
+  <w:num w:numId="15">
     <w:abstractNumId w:val="9"/>
   </w:num>
-  <w:num w:numId="16" w16cid:durableId="1270358865">
+  <w:num w:numId="16">
     <w:abstractNumId w:val="0"/>
   </w:num>
-  <w:num w:numId="17" w16cid:durableId="275872668">
+  <w:num w:numId="17">
     <w:abstractNumId w:val="11"/>
   </w:num>
-  <w:num w:numId="18" w16cid:durableId="1878200260">
+  <w:num w:numId="18">
     <w:abstractNumId w:val="5"/>
   </w:num>
-  <w:num w:numId="19" w16cid:durableId="1790389304">
+  <w:num w:numId="19">
     <w:abstractNumId w:val="19"/>
   </w:num>
-  <w:num w:numId="20" w16cid:durableId="2013214251">
+  <w:num w:numId="20">
     <w:abstractNumId w:val="6"/>
   </w:num>
-  <w:num w:numId="21" w16cid:durableId="664747379">
+  <w:num w:numId="21">
     <w:abstractNumId w:val="12"/>
   </w:num>
-  <w:num w:numId="22" w16cid:durableId="303856703">
+  <w:num w:numId="22">
     <w:abstractNumId w:val="15"/>
   </w:num>
-  <w:num w:numId="23" w16cid:durableId="802969889">
+  <w:num w:numId="23">
     <w:abstractNumId w:val="17"/>
   </w:num>
-  <w:num w:numId="24" w16cid:durableId="1511330308">
+  <w:num w:numId="24">
     <w:abstractNumId w:val="20"/>
   </w:num>
-  <w:num w:numId="25" w16cid:durableId="1263144905">
+  <w:num w:numId="25">
     <w:abstractNumId w:val="13"/>
   </w:num>
 </w:numbering>
 </file>
 
 <file path=word/styles.xml><?xml version="1.0" encoding="utf-8"?>
-<w:styles xmlns:mc="http://schemas.openxmlformats.org/markup-compatibility/2006" xmlns:r="http://schemas.openxmlformats.org/officeDocument/2006/relationships" xmlns:w="http://schemas.openxmlformats.org/wordprocessingml/2006/main" xmlns:w14="http://schemas.microsoft.com/office/word/2010/wordml" xmlns:w15="http://schemas.microsoft.com/office/word/2012/wordml" xmlns:w16cex="http://schemas.microsoft.com/office/word/2018/wordml/cex" xmlns:w16cid="http://schemas.microsoft.com/office/word/2016/wordml/cid" xmlns:w16="http://schemas.microsoft.com/office/word/2018/wordml" xmlns:w16sdtdh="http://schemas.microsoft.com/office/word/2020/wordml/sdtdatahash" xmlns:w16se="http://schemas.microsoft.com/office/word/2015/wordml/symex" mc:Ignorable="w14 w15 w16se w16cid w16 w16cex w16sdtdh">
+<w:styles xmlns:mc="http://schemas.openxmlformats.org/markup-compatibility/2006" xmlns:r="http://schemas.openxmlformats.org/officeDocument/2006/relationships" xmlns:w="http://schemas.openxmlformats.org/wordprocessingml/2006/main" xmlns:w14="http://schemas.microsoft.com/office/word/2010/wordml" xmlns:w15="http://schemas.microsoft.com/office/word/2012/wordml" mc:Ignorable="w14 w15">
   <w:docDefaults>
     <w:rPrDefault>
       <w:rPr>
@@ -10676,7 +10654,7 @@
       </w:pPr>
     </w:pPrDefault>
   </w:docDefaults>
-  <w:latentStyles w:defLockedState="0" w:defUIPriority="99" w:defSemiHidden="0" w:defUnhideWhenUsed="0" w:defQFormat="0" w:count="376">
+  <w:latentStyles w:defLockedState="0" w:defUIPriority="99" w:defSemiHidden="0" w:defUnhideWhenUsed="0" w:defQFormat="0" w:count="371">
     <w:lsdException w:name="Normal" w:uiPriority="0" w:qFormat="1"/>
     <w:lsdException w:name="heading 1" w:uiPriority="9" w:qFormat="1"/>
     <w:lsdException w:name="heading 2" w:semiHidden="1" w:uiPriority="9" w:unhideWhenUsed="1" w:qFormat="1"/>
@@ -11048,11 +11026,6 @@
     <w:lsdException w:name="List Table 5 Dark Accent 6" w:uiPriority="50"/>
     <w:lsdException w:name="List Table 6 Colorful Accent 6" w:uiPriority="51"/>
     <w:lsdException w:name="List Table 7 Colorful Accent 6" w:uiPriority="52"/>
-    <w:lsdException w:name="Mention" w:semiHidden="1" w:unhideWhenUsed="1"/>
-    <w:lsdException w:name="Smart Hyperlink" w:semiHidden="1" w:unhideWhenUsed="1"/>
-    <w:lsdException w:name="Hashtag" w:semiHidden="1" w:unhideWhenUsed="1"/>
-    <w:lsdException w:name="Unresolved Mention" w:semiHidden="1" w:unhideWhenUsed="1"/>
-    <w:lsdException w:name="Smart Link" w:semiHidden="1" w:unhideWhenUsed="1"/>
   </w:latentStyles>
   <w:style w:type="paragraph" w:default="1" w:styleId="Normal">
     <w:name w:val="Normal"/>
@@ -11671,7 +11644,7 @@
 </file>
 
 <file path=word/charts/chart1.xml><?xml version="1.0" encoding="utf-8"?>
-<c:chartSpace xmlns:c="http://schemas.openxmlformats.org/drawingml/2006/chart" xmlns:a="http://schemas.openxmlformats.org/drawingml/2006/main" xmlns:r="http://schemas.openxmlformats.org/officeDocument/2006/relationships" xmlns:c16r2="http://schemas.microsoft.com/office/drawing/2015/06/chart">
+<c:chartSpace xmlns:c="http://schemas.openxmlformats.org/drawingml/2006/chart" xmlns:a="http://schemas.openxmlformats.org/drawingml/2006/main" xmlns:r="http://schemas.openxmlformats.org/officeDocument/2006/relationships">
   <c:date1904 val="0"/>
   <c:lang val="fr-FR"/>
   <c:roundedCorners val="0"/>
@@ -11860,7 +11833,7 @@
             </c:numRef>
           </c:yVal>
           <c:smooth val="1"/>
-          <c:extLst>
+          <c:extLst xmlns:c16r2="http://schemas.microsoft.com/office/drawing/2015/06/chart">
             <c:ext xmlns:c16="http://schemas.microsoft.com/office/drawing/2014/chart" uri="{C3380CC4-5D6E-409C-BE32-E72D297353CC}">
               <c16:uniqueId val="{00000000-564B-43C6-B01C-5D1F42C534D6}"/>
             </c:ext>
@@ -11995,7 +11968,7 @@
             </c:numRef>
           </c:yVal>
           <c:smooth val="1"/>
-          <c:extLst>
+          <c:extLst xmlns:c16r2="http://schemas.microsoft.com/office/drawing/2015/06/chart">
             <c:ext xmlns:c16="http://schemas.microsoft.com/office/drawing/2014/chart" uri="{C3380CC4-5D6E-409C-BE32-E72D297353CC}">
               <c16:uniqueId val="{00000001-564B-43C6-B01C-5D1F42C534D6}"/>
             </c:ext>
@@ -12009,11 +11982,11 @@
           <c:showPercent val="0"/>
           <c:showBubbleSize val="0"/>
         </c:dLbls>
-        <c:axId val="19157496"/>
-        <c:axId val="342731592"/>
+        <c:axId val="417538048"/>
+        <c:axId val="417538832"/>
       </c:scatterChart>
       <c:valAx>
-        <c:axId val="19157496"/>
+        <c:axId val="417538048"/>
         <c:scaling>
           <c:logBase val="10"/>
           <c:orientation val="minMax"/>
@@ -12126,12 +12099,12 @@
             <a:endParaRPr lang="fr-FR"/>
           </a:p>
         </c:txPr>
-        <c:crossAx val="342731592"/>
+        <c:crossAx val="417538832"/>
         <c:crosses val="autoZero"/>
         <c:crossBetween val="midCat"/>
       </c:valAx>
       <c:valAx>
-        <c:axId val="342731592"/>
+        <c:axId val="417538832"/>
         <c:scaling>
           <c:logBase val="10"/>
           <c:orientation val="minMax"/>
@@ -12244,7 +12217,7 @@
             <a:endParaRPr lang="fr-FR"/>
           </a:p>
         </c:txPr>
-        <c:crossAx val="19157496"/>
+        <c:crossAx val="417538048"/>
         <c:crosses val="autoZero"/>
         <c:crossBetween val="midCat"/>
       </c:valAx>
@@ -12323,7 +12296,7 @@
 </file>
 
 <file path=word/charts/chart2.xml><?xml version="1.0" encoding="utf-8"?>
-<c:chartSpace xmlns:c="http://schemas.openxmlformats.org/drawingml/2006/chart" xmlns:a="http://schemas.openxmlformats.org/drawingml/2006/main" xmlns:r="http://schemas.openxmlformats.org/officeDocument/2006/relationships" xmlns:c16r2="http://schemas.microsoft.com/office/drawing/2015/06/chart">
+<c:chartSpace xmlns:c="http://schemas.openxmlformats.org/drawingml/2006/chart" xmlns:a="http://schemas.openxmlformats.org/drawingml/2006/main" xmlns:r="http://schemas.openxmlformats.org/officeDocument/2006/relationships">
   <c:date1904 val="0"/>
   <c:lang val="fr-FR"/>
   <c:roundedCorners val="0"/>
@@ -12498,7 +12471,7 @@
               </c:numCache>
             </c:numRef>
           </c:val>
-          <c:extLst>
+          <c:extLst xmlns:c16r2="http://schemas.microsoft.com/office/drawing/2015/06/chart">
             <c:ext xmlns:c16="http://schemas.microsoft.com/office/drawing/2014/chart" uri="{C3380CC4-5D6E-409C-BE32-E72D297353CC}">
               <c16:uniqueId val="{00000000-61DE-4559-815E-4C46741EE595}"/>
             </c:ext>
@@ -12513,8 +12486,8 @@
           <c:showBubbleSize val="0"/>
         </c:dLbls>
         <c:gapWidth val="150"/>
-        <c:axId val="344212976"/>
-        <c:axId val="344221560"/>
+        <c:axId val="515190608"/>
+        <c:axId val="515192176"/>
       </c:barChart>
       <c:lineChart>
         <c:grouping val="standard"/>
@@ -12636,7 +12609,7 @@
             </c:numRef>
           </c:val>
           <c:smooth val="0"/>
-          <c:extLst>
+          <c:extLst xmlns:c16r2="http://schemas.microsoft.com/office/drawing/2015/06/chart">
             <c:ext xmlns:c16="http://schemas.microsoft.com/office/drawing/2014/chart" uri="{C3380CC4-5D6E-409C-BE32-E72D297353CC}">
               <c16:uniqueId val="{00000001-61DE-4559-815E-4C46741EE595}"/>
             </c:ext>
@@ -12652,11 +12625,11 @@
         </c:dLbls>
         <c:marker val="1"/>
         <c:smooth val="0"/>
-        <c:axId val="344212976"/>
-        <c:axId val="344221560"/>
+        <c:axId val="515190608"/>
+        <c:axId val="515192176"/>
       </c:lineChart>
       <c:catAx>
-        <c:axId val="344212976"/>
+        <c:axId val="515190608"/>
         <c:scaling>
           <c:orientation val="minMax"/>
         </c:scaling>
@@ -12740,7 +12713,7 @@
             <a:endParaRPr lang="fr-FR"/>
           </a:p>
         </c:txPr>
-        <c:crossAx val="344221560"/>
+        <c:crossAx val="515192176"/>
         <c:crosses val="autoZero"/>
         <c:auto val="1"/>
         <c:lblAlgn val="ctr"/>
@@ -12748,7 +12721,7 @@
         <c:noMultiLvlLbl val="0"/>
       </c:catAx>
       <c:valAx>
-        <c:axId val="344221560"/>
+        <c:axId val="515192176"/>
         <c:scaling>
           <c:orientation val="minMax"/>
         </c:scaling>
@@ -12832,7 +12805,7 @@
             <a:endParaRPr lang="fr-FR"/>
           </a:p>
         </c:txPr>
-        <c:crossAx val="344212976"/>
+        <c:crossAx val="515190608"/>
         <c:crosses val="autoZero"/>
         <c:crossBetween val="between"/>
       </c:valAx>
@@ -12911,7 +12884,7 @@
 </file>
 
 <file path=word/charts/chart3.xml><?xml version="1.0" encoding="utf-8"?>
-<c:chartSpace xmlns:c="http://schemas.openxmlformats.org/drawingml/2006/chart" xmlns:a="http://schemas.openxmlformats.org/drawingml/2006/main" xmlns:r="http://schemas.openxmlformats.org/officeDocument/2006/relationships" xmlns:c16r2="http://schemas.microsoft.com/office/drawing/2015/06/chart">
+<c:chartSpace xmlns:c="http://schemas.openxmlformats.org/drawingml/2006/chart" xmlns:a="http://schemas.openxmlformats.org/drawingml/2006/main" xmlns:r="http://schemas.openxmlformats.org/officeDocument/2006/relationships">
   <c:date1904 val="0"/>
   <c:lang val="fr-FR"/>
   <c:roundedCorners val="0"/>
@@ -12931,7 +12904,7 @@
           <c:strCache>
             <c:ptCount val="1"/>
             <c:pt idx="0">
-              <c:v>Temps sauvé en minute</c:v>
+              <c:v>Temps sauvée en minutes</c:v>
             </c:pt>
           </c:strCache>
         </c:strRef>
@@ -13098,7 +13071,7 @@
             </c:numRef>
           </c:yVal>
           <c:smooth val="0"/>
-          <c:extLst>
+          <c:extLst xmlns:c16r2="http://schemas.microsoft.com/office/drawing/2015/06/chart">
             <c:ext xmlns:c16="http://schemas.microsoft.com/office/drawing/2014/chart" uri="{C3380CC4-5D6E-409C-BE32-E72D297353CC}">
               <c16:uniqueId val="{00000000-E0EE-4AA8-A061-E84B4833BC1E}"/>
             </c:ext>
@@ -13112,11 +13085,11 @@
           <c:showPercent val="0"/>
           <c:showBubbleSize val="0"/>
         </c:dLbls>
-        <c:axId val="344245744"/>
-        <c:axId val="344246128"/>
+        <c:axId val="515194136"/>
+        <c:axId val="515194528"/>
       </c:scatterChart>
       <c:valAx>
-        <c:axId val="344245744"/>
+        <c:axId val="515194136"/>
         <c:scaling>
           <c:logBase val="10"/>
           <c:orientation val="minMax"/>
@@ -13229,12 +13202,12 @@
             <a:endParaRPr lang="fr-FR"/>
           </a:p>
         </c:txPr>
-        <c:crossAx val="344246128"/>
+        <c:crossAx val="515194528"/>
         <c:crosses val="autoZero"/>
         <c:crossBetween val="midCat"/>
       </c:valAx>
       <c:valAx>
-        <c:axId val="344246128"/>
+        <c:axId val="515194528"/>
         <c:scaling>
           <c:orientation val="minMax"/>
         </c:scaling>
@@ -13275,7 +13248,7 @@
               <c:strCache>
                 <c:ptCount val="1"/>
                 <c:pt idx="0">
-                  <c:v>Temps en minutes</c:v>
+                  <c:v>Temps (minutes)</c:v>
                 </c:pt>
               </c:strCache>
             </c:strRef>
@@ -13346,7 +13319,7 @@
             <a:endParaRPr lang="fr-FR"/>
           </a:p>
         </c:txPr>
-        <c:crossAx val="344245744"/>
+        <c:crossAx val="515194136"/>
         <c:crosses val="autoZero"/>
         <c:crossBetween val="midCat"/>
       </c:valAx>
@@ -13425,7 +13398,7 @@
 </file>
 
 <file path=word/charts/chart4.xml><?xml version="1.0" encoding="utf-8"?>
-<c:chartSpace xmlns:c="http://schemas.openxmlformats.org/drawingml/2006/chart" xmlns:a="http://schemas.openxmlformats.org/drawingml/2006/main" xmlns:r="http://schemas.openxmlformats.org/officeDocument/2006/relationships" xmlns:c16r2="http://schemas.microsoft.com/office/drawing/2015/06/chart">
+<c:chartSpace xmlns:c="http://schemas.openxmlformats.org/drawingml/2006/chart" xmlns:a="http://schemas.openxmlformats.org/drawingml/2006/main" xmlns:r="http://schemas.openxmlformats.org/officeDocument/2006/relationships">
   <c:date1904 val="0"/>
   <c:lang val="fr-FR"/>
   <c:roundedCorners val="0"/>
@@ -13612,7 +13585,7 @@
             </c:numRef>
           </c:yVal>
           <c:smooth val="0"/>
-          <c:extLst>
+          <c:extLst xmlns:c16r2="http://schemas.microsoft.com/office/drawing/2015/06/chart">
             <c:ext xmlns:c16="http://schemas.microsoft.com/office/drawing/2014/chart" uri="{C3380CC4-5D6E-409C-BE32-E72D297353CC}">
               <c16:uniqueId val="{00000000-B819-4512-BE7A-FB7EB3FBBBDC}"/>
             </c:ext>
@@ -13626,11 +13599,11 @@
           <c:showPercent val="0"/>
           <c:showBubbleSize val="0"/>
         </c:dLbls>
-        <c:axId val="343170384"/>
-        <c:axId val="343171560"/>
+        <c:axId val="515195704"/>
+        <c:axId val="516214152"/>
       </c:scatterChart>
       <c:valAx>
-        <c:axId val="343170384"/>
+        <c:axId val="515195704"/>
         <c:scaling>
           <c:logBase val="10"/>
           <c:orientation val="minMax"/>
@@ -13743,12 +13716,12 @@
             <a:endParaRPr lang="fr-FR"/>
           </a:p>
         </c:txPr>
-        <c:crossAx val="343171560"/>
+        <c:crossAx val="516214152"/>
         <c:crosses val="autoZero"/>
         <c:crossBetween val="midCat"/>
       </c:valAx>
       <c:valAx>
-        <c:axId val="343171560"/>
+        <c:axId val="516214152"/>
         <c:scaling>
           <c:logBase val="10"/>
           <c:orientation val="minMax"/>
@@ -13861,7 +13834,7 @@
             <a:endParaRPr lang="fr-FR"/>
           </a:p>
         </c:txPr>
-        <c:crossAx val="343170384"/>
+        <c:crossAx val="515195704"/>
         <c:crosses val="autoZero"/>
         <c:crossBetween val="midCat"/>
       </c:valAx>
@@ -16429,7 +16402,7 @@
 </file>
 
 <file path=customXml/itemProps1.xml><?xml version="1.0" encoding="utf-8"?>
-<ds:datastoreItem xmlns:ds="http://schemas.openxmlformats.org/officeDocument/2006/customXml" ds:itemID="{052531CB-8EC9-4DC8-876C-9D51E1FE497B}">
+<ds:datastoreItem xmlns:ds="http://schemas.openxmlformats.org/officeDocument/2006/customXml" ds:itemID="{23B7A782-4B24-4BFA-AFAF-96C369295DAD}">
   <ds:schemaRefs>
     <ds:schemaRef ds:uri="http://schemas.openxmlformats.org/officeDocument/2006/bibliography"/>
   </ds:schemaRefs>

</xml_diff>